<commit_message>
Implemented 2 strategies for my own agent
1. Strat 1: determine based on both opponents past history (all possible history moves), where we defect if anyone has more defects than coops, else coop (both have coops more than defects).
2. Strat 2: Machine Learning approach: Markov Chains. Ensured runtime within 1s requirement.
</commit_message>
<xml_diff>
--- a/Agent's stats.docx
+++ b/Agent's stats.docx
@@ -183,6 +183,155 @@
           <w:p>
             <w:r>
               <w:t>275.1111111111111</w:t>
+            </w:r>
+          </w:p>
+        </w:tc>
+      </w:tr>
+      <w:tr>
+        <w:tc>
+          <w:tcPr>
+            <w:tcW w:w="2830" w:type="dxa"/>
+          </w:tcPr>
+          <w:p>
+            <w:r>
+              <w:t>Strat 1 (</w:t>
+            </w:r>
+            <w:r>
+              <w:t>Own</w:t>
+            </w:r>
+            <w:r>
+              <w:t xml:space="preserve"> + Selfish</w:t>
+            </w:r>
+            <w:r>
+              <w:t>)</w:t>
+            </w:r>
+          </w:p>
+        </w:tc>
+        <w:tc>
+          <w:tcPr>
+            <w:tcW w:w="2465" w:type="dxa"/>
+          </w:tcPr>
+          <w:p>
+            <w:r>
+              <w:t>442.1111111111111</w:t>
+            </w:r>
+          </w:p>
+        </w:tc>
+        <w:tc>
+          <w:tcPr>
+            <w:tcW w:w="2465" w:type="dxa"/>
+          </w:tcPr>
+          <w:p>
+            <w:r>
+              <w:t>279.44444444444446</w:t>
+            </w:r>
+          </w:p>
+        </w:tc>
+        <w:tc>
+          <w:tcPr>
+            <w:tcW w:w="2465" w:type="dxa"/>
+          </w:tcPr>
+          <w:p>
+            <w:r>
+              <w:t>309.1111111111111</w:t>
+            </w:r>
+          </w:p>
+        </w:tc>
+      </w:tr>
+      <w:tr>
+        <w:tc>
+          <w:tcPr>
+            <w:tcW w:w="2830" w:type="dxa"/>
+          </w:tcPr>
+          <w:p>
+            <w:r>
+              <w:t>Strat 2 (Own</w:t>
+            </w:r>
+            <w:r>
+              <w:t xml:space="preserve"> + Selfish</w:t>
+            </w:r>
+            <w:r>
+              <w:t>)</w:t>
+            </w:r>
+          </w:p>
+        </w:tc>
+        <w:tc>
+          <w:tcPr>
+            <w:tcW w:w="2465" w:type="dxa"/>
+          </w:tcPr>
+          <w:p>
+            <w:r>
+              <w:t>422.6666666666667</w:t>
+            </w:r>
+          </w:p>
+        </w:tc>
+        <w:tc>
+          <w:tcPr>
+            <w:tcW w:w="2465" w:type="dxa"/>
+          </w:tcPr>
+          <w:p>
+            <w:r>
+              <w:t>413.3333333333333</w:t>
+            </w:r>
+          </w:p>
+        </w:tc>
+        <w:tc>
+          <w:tcPr>
+            <w:tcW w:w="2465" w:type="dxa"/>
+          </w:tcPr>
+          <w:p>
+            <w:r>
+              <w:t>352.77777777777777</w:t>
+            </w:r>
+          </w:p>
+        </w:tc>
+      </w:tr>
+      <w:tr>
+        <w:tc>
+          <w:tcPr>
+            <w:tcW w:w="2830" w:type="dxa"/>
+          </w:tcPr>
+          <w:p>
+            <w:r>
+              <w:t xml:space="preserve">Both </w:t>
+            </w:r>
+            <w:proofErr w:type="spellStart"/>
+            <w:r>
+              <w:t>strats</w:t>
+            </w:r>
+            <w:proofErr w:type="spellEnd"/>
+            <w:r>
+              <w:t xml:space="preserve"> (Own + Selfish</w:t>
+            </w:r>
+          </w:p>
+        </w:tc>
+        <w:tc>
+          <w:tcPr>
+            <w:tcW w:w="2465" w:type="dxa"/>
+          </w:tcPr>
+          <w:p>
+            <w:r>
+              <w:t>460.22222222222223</w:t>
+            </w:r>
+          </w:p>
+        </w:tc>
+        <w:tc>
+          <w:tcPr>
+            <w:tcW w:w="2465" w:type="dxa"/>
+          </w:tcPr>
+          <w:p>
+            <w:r>
+              <w:t>401.44444444444446</w:t>
+            </w:r>
+          </w:p>
+        </w:tc>
+        <w:tc>
+          <w:tcPr>
+            <w:tcW w:w="2465" w:type="dxa"/>
+          </w:tcPr>
+          <w:p>
+            <w:r>
+              <w:t>451.22222222222223</w:t>
             </w:r>
           </w:p>
         </w:tc>

</xml_diff>

<commit_message>
Implemented and Documented the performance of the third strategy
Aim of strategy: to decide whether or not to coop based on particular actions taken by all players (including myself) from only the previous round.
</commit_message>
<xml_diff>
--- a/Agent's stats.docx
+++ b/Agent's stats.docx
@@ -293,7 +293,52 @@
           </w:tcPr>
           <w:p>
             <w:r>
-              <w:t xml:space="preserve">Both </w:t>
+              <w:t>Strat 3 (Own + Selfish)</w:t>
+            </w:r>
+          </w:p>
+        </w:tc>
+        <w:tc>
+          <w:tcPr>
+            <w:tcW w:w="2465" w:type="dxa"/>
+          </w:tcPr>
+          <w:p>
+            <w:r>
+              <w:t>363.3333333333333</w:t>
+            </w:r>
+          </w:p>
+        </w:tc>
+        <w:tc>
+          <w:tcPr>
+            <w:tcW w:w="2465" w:type="dxa"/>
+          </w:tcPr>
+          <w:p>
+            <w:r>
+              <w:t>301.3333333333333</w:t>
+            </w:r>
+          </w:p>
+        </w:tc>
+        <w:tc>
+          <w:tcPr>
+            <w:tcW w:w="2465" w:type="dxa"/>
+          </w:tcPr>
+          <w:p>
+            <w:r>
+              <w:t>401.77777777777777</w:t>
+            </w:r>
+          </w:p>
+        </w:tc>
+      </w:tr>
+      <w:tr>
+        <w:tc>
+          <w:tcPr>
+            <w:tcW w:w="2830" w:type="dxa"/>
+          </w:tcPr>
+          <w:p>
+            <w:r>
+              <w:t>All</w:t>
+            </w:r>
+            <w:r>
+              <w:t xml:space="preserve"> </w:t>
             </w:r>
             <w:proofErr w:type="spellStart"/>
             <w:r>
@@ -303,37 +348,66 @@
             <w:r>
               <w:t xml:space="preserve"> (Own + Selfish</w:t>
             </w:r>
-          </w:p>
-        </w:tc>
-        <w:tc>
-          <w:tcPr>
-            <w:tcW w:w="2465" w:type="dxa"/>
-          </w:tcPr>
-          <w:p>
-            <w:r>
-              <w:t>460.22222222222223</w:t>
-            </w:r>
-          </w:p>
-        </w:tc>
-        <w:tc>
-          <w:tcPr>
-            <w:tcW w:w="2465" w:type="dxa"/>
-          </w:tcPr>
-          <w:p>
-            <w:r>
-              <w:t>401.44444444444446</w:t>
-            </w:r>
-          </w:p>
-        </w:tc>
-        <w:tc>
-          <w:tcPr>
-            <w:tcW w:w="2465" w:type="dxa"/>
-          </w:tcPr>
-          <w:p>
-            <w:r>
-              <w:t>451.22222222222223</w:t>
-            </w:r>
-          </w:p>
+            <w:r>
+              <w:t>)</w:t>
+            </w:r>
+          </w:p>
+        </w:tc>
+        <w:tc>
+          <w:tcPr>
+            <w:tcW w:w="2465" w:type="dxa"/>
+          </w:tcPr>
+          <w:p>
+            <w:r>
+              <w:t>303.44444444444446</w:t>
+            </w:r>
+          </w:p>
+        </w:tc>
+        <w:tc>
+          <w:tcPr>
+            <w:tcW w:w="2465" w:type="dxa"/>
+          </w:tcPr>
+          <w:p>
+            <w:r>
+              <w:t>248.66666666666666</w:t>
+            </w:r>
+          </w:p>
+        </w:tc>
+        <w:tc>
+          <w:tcPr>
+            <w:tcW w:w="2465" w:type="dxa"/>
+          </w:tcPr>
+          <w:p>
+            <w:r>
+              <w:t>287.55555555555554</w:t>
+            </w:r>
+          </w:p>
+        </w:tc>
+      </w:tr>
+      <w:tr>
+        <w:tc>
+          <w:tcPr>
+            <w:tcW w:w="2830" w:type="dxa"/>
+          </w:tcPr>
+          <w:p/>
+        </w:tc>
+        <w:tc>
+          <w:tcPr>
+            <w:tcW w:w="2465" w:type="dxa"/>
+          </w:tcPr>
+          <w:p/>
+        </w:tc>
+        <w:tc>
+          <w:tcPr>
+            <w:tcW w:w="2465" w:type="dxa"/>
+          </w:tcPr>
+          <w:p/>
+        </w:tc>
+        <w:tc>
+          <w:tcPr>
+            <w:tcW w:w="2465" w:type="dxa"/>
+          </w:tcPr>
+          <w:p/>
         </w:tc>
       </w:tr>
     </w:tbl>

</xml_diff>

<commit_message>
Implemented and Documented the performance of the 4th strategy
Aim of strategy: to decide whether to fake a handshake (aka backstab an ally) or not based on certain patterns starting from the first round everybody established a handshake.
</commit_message>
<xml_diff>
--- a/Agent's stats.docx
+++ b/Agent's stats.docx
@@ -143,15 +143,29 @@
             <w:tcW w:w="2830" w:type="dxa"/>
           </w:tcPr>
           <w:p>
-            <w:r>
+            <w:pPr>
+              <w:rPr>
+                <w:highlight w:val="yellow"/>
+              </w:rPr>
+            </w:pPr>
+            <w:r>
+              <w:rPr>
+                <w:highlight w:val="yellow"/>
+              </w:rPr>
               <w:t xml:space="preserve">Both </w:t>
             </w:r>
             <w:proofErr w:type="spellStart"/>
             <w:r>
+              <w:rPr>
+                <w:highlight w:val="yellow"/>
+              </w:rPr>
               <w:t>strats</w:t>
             </w:r>
             <w:proofErr w:type="spellEnd"/>
             <w:r>
+              <w:rPr>
+                <w:highlight w:val="yellow"/>
+              </w:rPr>
               <w:t xml:space="preserve"> (selfish only)</w:t>
             </w:r>
           </w:p>
@@ -161,7 +175,15 @@
             <w:tcW w:w="2465" w:type="dxa"/>
           </w:tcPr>
           <w:p>
-            <w:r>
+            <w:pPr>
+              <w:rPr>
+                <w:highlight w:val="yellow"/>
+              </w:rPr>
+            </w:pPr>
+            <w:r>
+              <w:rPr>
+                <w:highlight w:val="yellow"/>
+              </w:rPr>
               <w:t>351.0</w:t>
             </w:r>
           </w:p>
@@ -171,7 +193,15 @@
             <w:tcW w:w="2465" w:type="dxa"/>
           </w:tcPr>
           <w:p>
-            <w:r>
+            <w:pPr>
+              <w:rPr>
+                <w:highlight w:val="yellow"/>
+              </w:rPr>
+            </w:pPr>
+            <w:r>
+              <w:rPr>
+                <w:highlight w:val="yellow"/>
+              </w:rPr>
               <w:t>245.33333333333334</w:t>
             </w:r>
           </w:p>
@@ -181,7 +211,15 @@
             <w:tcW w:w="2465" w:type="dxa"/>
           </w:tcPr>
           <w:p>
-            <w:r>
+            <w:pPr>
+              <w:rPr>
+                <w:highlight w:val="yellow"/>
+              </w:rPr>
+            </w:pPr>
+            <w:r>
+              <w:rPr>
+                <w:highlight w:val="yellow"/>
+              </w:rPr>
               <w:t>275.1111111111111</w:t>
             </w:r>
           </w:p>
@@ -213,27 +251,27 @@
           </w:tcPr>
           <w:p>
             <w:r>
-              <w:t>442.1111111111111</w:t>
-            </w:r>
-          </w:p>
-        </w:tc>
-        <w:tc>
-          <w:tcPr>
-            <w:tcW w:w="2465" w:type="dxa"/>
-          </w:tcPr>
-          <w:p>
-            <w:r>
-              <w:t>279.44444444444446</w:t>
-            </w:r>
-          </w:p>
-        </w:tc>
-        <w:tc>
-          <w:tcPr>
-            <w:tcW w:w="2465" w:type="dxa"/>
-          </w:tcPr>
-          <w:p>
-            <w:r>
-              <w:t>309.1111111111111</w:t>
+              <w:t>331.22222222222223</w:t>
+            </w:r>
+          </w:p>
+        </w:tc>
+        <w:tc>
+          <w:tcPr>
+            <w:tcW w:w="2465" w:type="dxa"/>
+          </w:tcPr>
+          <w:p>
+            <w:r>
+              <w:t>222.11111111111111</w:t>
+            </w:r>
+          </w:p>
+        </w:tc>
+        <w:tc>
+          <w:tcPr>
+            <w:tcW w:w="2465" w:type="dxa"/>
+          </w:tcPr>
+          <w:p>
+            <w:r>
+              <w:t>263.22222222222223</w:t>
             </w:r>
           </w:p>
         </w:tc>
@@ -261,27 +299,27 @@
           </w:tcPr>
           <w:p>
             <w:r>
-              <w:t>422.6666666666667</w:t>
-            </w:r>
-          </w:p>
-        </w:tc>
-        <w:tc>
-          <w:tcPr>
-            <w:tcW w:w="2465" w:type="dxa"/>
-          </w:tcPr>
-          <w:p>
-            <w:r>
-              <w:t>413.3333333333333</w:t>
-            </w:r>
-          </w:p>
-        </w:tc>
-        <w:tc>
-          <w:tcPr>
-            <w:tcW w:w="2465" w:type="dxa"/>
-          </w:tcPr>
-          <w:p>
-            <w:r>
-              <w:t>352.77777777777777</w:t>
+              <w:t>434.3333333333333</w:t>
+            </w:r>
+          </w:p>
+        </w:tc>
+        <w:tc>
+          <w:tcPr>
+            <w:tcW w:w="2465" w:type="dxa"/>
+          </w:tcPr>
+          <w:p>
+            <w:r>
+              <w:t>454.77777777777777</w:t>
+            </w:r>
+          </w:p>
+        </w:tc>
+        <w:tc>
+          <w:tcPr>
+            <w:tcW w:w="2465" w:type="dxa"/>
+          </w:tcPr>
+          <w:p>
+            <w:r>
+              <w:t>438.44444444444446</w:t>
             </w:r>
           </w:p>
         </w:tc>
@@ -303,27 +341,27 @@
           </w:tcPr>
           <w:p>
             <w:r>
-              <w:t>363.3333333333333</w:t>
-            </w:r>
-          </w:p>
-        </w:tc>
-        <w:tc>
-          <w:tcPr>
-            <w:tcW w:w="2465" w:type="dxa"/>
-          </w:tcPr>
-          <w:p>
-            <w:r>
-              <w:t>301.3333333333333</w:t>
-            </w:r>
-          </w:p>
-        </w:tc>
-        <w:tc>
-          <w:tcPr>
-            <w:tcW w:w="2465" w:type="dxa"/>
-          </w:tcPr>
-          <w:p>
-            <w:r>
-              <w:t>401.77777777777777</w:t>
+              <w:t>277.44444444444446</w:t>
+            </w:r>
+          </w:p>
+        </w:tc>
+        <w:tc>
+          <w:tcPr>
+            <w:tcW w:w="2465" w:type="dxa"/>
+          </w:tcPr>
+          <w:p>
+            <w:r>
+              <w:t>257.3333333333333</w:t>
+            </w:r>
+          </w:p>
+        </w:tc>
+        <w:tc>
+          <w:tcPr>
+            <w:tcW w:w="2465" w:type="dxa"/>
+          </w:tcPr>
+          <w:p>
+            <w:r>
+              <w:t>326.8888888888889</w:t>
             </w:r>
           </w:p>
         </w:tc>
@@ -335,20 +373,82 @@
           </w:tcPr>
           <w:p>
             <w:r>
+              <w:t>Strat 4 (Own + Selfish)</w:t>
+            </w:r>
+          </w:p>
+        </w:tc>
+        <w:tc>
+          <w:tcPr>
+            <w:tcW w:w="2465" w:type="dxa"/>
+          </w:tcPr>
+          <w:p>
+            <w:r>
+              <w:t>268.0</w:t>
+            </w:r>
+          </w:p>
+        </w:tc>
+        <w:tc>
+          <w:tcPr>
+            <w:tcW w:w="2465" w:type="dxa"/>
+          </w:tcPr>
+          <w:p>
+            <w:r>
+              <w:t>288.3333333333333</w:t>
+            </w:r>
+          </w:p>
+        </w:tc>
+        <w:tc>
+          <w:tcPr>
+            <w:tcW w:w="2465" w:type="dxa"/>
+          </w:tcPr>
+          <w:p>
+            <w:r>
+              <w:t>322.1111111111111</w:t>
+            </w:r>
+          </w:p>
+        </w:tc>
+      </w:tr>
+      <w:tr>
+        <w:tc>
+          <w:tcPr>
+            <w:tcW w:w="2830" w:type="dxa"/>
+          </w:tcPr>
+          <w:p>
+            <w:pPr>
+              <w:rPr>
+                <w:highlight w:val="yellow"/>
+              </w:rPr>
+            </w:pPr>
+            <w:r>
+              <w:rPr>
+                <w:highlight w:val="yellow"/>
+              </w:rPr>
               <w:t>All</w:t>
             </w:r>
             <w:r>
+              <w:rPr>
+                <w:highlight w:val="yellow"/>
+              </w:rPr>
               <w:t xml:space="preserve"> </w:t>
             </w:r>
             <w:proofErr w:type="spellStart"/>
             <w:r>
+              <w:rPr>
+                <w:highlight w:val="yellow"/>
+              </w:rPr>
               <w:t>strats</w:t>
             </w:r>
             <w:proofErr w:type="spellEnd"/>
             <w:r>
+              <w:rPr>
+                <w:highlight w:val="yellow"/>
+              </w:rPr>
               <w:t xml:space="preserve"> (Own + Selfish</w:t>
             </w:r>
             <w:r>
+              <w:rPr>
+                <w:highlight w:val="yellow"/>
+              </w:rPr>
               <w:t>)</w:t>
             </w:r>
           </w:p>
@@ -358,28 +458,52 @@
             <w:tcW w:w="2465" w:type="dxa"/>
           </w:tcPr>
           <w:p>
-            <w:r>
-              <w:t>303.44444444444446</w:t>
-            </w:r>
-          </w:p>
-        </w:tc>
-        <w:tc>
-          <w:tcPr>
-            <w:tcW w:w="2465" w:type="dxa"/>
-          </w:tcPr>
-          <w:p>
-            <w:r>
-              <w:t>248.66666666666666</w:t>
-            </w:r>
-          </w:p>
-        </w:tc>
-        <w:tc>
-          <w:tcPr>
-            <w:tcW w:w="2465" w:type="dxa"/>
-          </w:tcPr>
-          <w:p>
-            <w:r>
-              <w:t>287.55555555555554</w:t>
+            <w:pPr>
+              <w:rPr>
+                <w:highlight w:val="yellow"/>
+              </w:rPr>
+            </w:pPr>
+            <w:r>
+              <w:rPr>
+                <w:highlight w:val="yellow"/>
+              </w:rPr>
+              <w:t>404.8888888888889</w:t>
+            </w:r>
+          </w:p>
+        </w:tc>
+        <w:tc>
+          <w:tcPr>
+            <w:tcW w:w="2465" w:type="dxa"/>
+          </w:tcPr>
+          <w:p>
+            <w:pPr>
+              <w:rPr>
+                <w:highlight w:val="yellow"/>
+              </w:rPr>
+            </w:pPr>
+            <w:r>
+              <w:rPr>
+                <w:highlight w:val="yellow"/>
+              </w:rPr>
+              <w:t>473.3333333333333</w:t>
+            </w:r>
+          </w:p>
+        </w:tc>
+        <w:tc>
+          <w:tcPr>
+            <w:tcW w:w="2465" w:type="dxa"/>
+          </w:tcPr>
+          <w:p>
+            <w:pPr>
+              <w:rPr>
+                <w:highlight w:val="yellow"/>
+              </w:rPr>
+            </w:pPr>
+            <w:r>
+              <w:rPr>
+                <w:highlight w:val="yellow"/>
+              </w:rPr>
+              <w:t>440.6666666666667</w:t>
             </w:r>
           </w:p>
         </w:tc>

</xml_diff>

<commit_message>
Bug Fixed backstabbing logic and Modified Performance stats
</commit_message>
<xml_diff>
--- a/Agent's stats.docx
+++ b/Agent's stats.docx
@@ -251,27 +251,27 @@
           </w:tcPr>
           <w:p>
             <w:r>
-              <w:t>331.22222222222223</w:t>
-            </w:r>
-          </w:p>
-        </w:tc>
-        <w:tc>
-          <w:tcPr>
-            <w:tcW w:w="2465" w:type="dxa"/>
-          </w:tcPr>
-          <w:p>
-            <w:r>
-              <w:t>222.11111111111111</w:t>
-            </w:r>
-          </w:p>
-        </w:tc>
-        <w:tc>
-          <w:tcPr>
-            <w:tcW w:w="2465" w:type="dxa"/>
-          </w:tcPr>
-          <w:p>
-            <w:r>
-              <w:t>263.22222222222223</w:t>
+              <w:t>421.6666666666667</w:t>
+            </w:r>
+          </w:p>
+        </w:tc>
+        <w:tc>
+          <w:tcPr>
+            <w:tcW w:w="2465" w:type="dxa"/>
+          </w:tcPr>
+          <w:p>
+            <w:r>
+              <w:t>242.33333333333334</w:t>
+            </w:r>
+          </w:p>
+        </w:tc>
+        <w:tc>
+          <w:tcPr>
+            <w:tcW w:w="2465" w:type="dxa"/>
+          </w:tcPr>
+          <w:p>
+            <w:r>
+              <w:t>314.8888888888889</w:t>
             </w:r>
           </w:p>
         </w:tc>
@@ -299,27 +299,27 @@
           </w:tcPr>
           <w:p>
             <w:r>
-              <w:t>434.3333333333333</w:t>
-            </w:r>
-          </w:p>
-        </w:tc>
-        <w:tc>
-          <w:tcPr>
-            <w:tcW w:w="2465" w:type="dxa"/>
-          </w:tcPr>
-          <w:p>
-            <w:r>
-              <w:t>454.77777777777777</w:t>
-            </w:r>
-          </w:p>
-        </w:tc>
-        <w:tc>
-          <w:tcPr>
-            <w:tcW w:w="2465" w:type="dxa"/>
-          </w:tcPr>
-          <w:p>
-            <w:r>
-              <w:t>438.44444444444446</w:t>
+              <w:t>494.6666666666667</w:t>
+            </w:r>
+          </w:p>
+        </w:tc>
+        <w:tc>
+          <w:tcPr>
+            <w:tcW w:w="2465" w:type="dxa"/>
+          </w:tcPr>
+          <w:p>
+            <w:r>
+              <w:t>502.55555555555554</w:t>
+            </w:r>
+          </w:p>
+        </w:tc>
+        <w:tc>
+          <w:tcPr>
+            <w:tcW w:w="2465" w:type="dxa"/>
+          </w:tcPr>
+          <w:p>
+            <w:r>
+              <w:t>449.6666666666667</w:t>
             </w:r>
           </w:p>
         </w:tc>
@@ -341,27 +341,27 @@
           </w:tcPr>
           <w:p>
             <w:r>
-              <w:t>277.44444444444446</w:t>
-            </w:r>
-          </w:p>
-        </w:tc>
-        <w:tc>
-          <w:tcPr>
-            <w:tcW w:w="2465" w:type="dxa"/>
-          </w:tcPr>
-          <w:p>
-            <w:r>
-              <w:t>257.3333333333333</w:t>
-            </w:r>
-          </w:p>
-        </w:tc>
-        <w:tc>
-          <w:tcPr>
-            <w:tcW w:w="2465" w:type="dxa"/>
-          </w:tcPr>
-          <w:p>
-            <w:r>
-              <w:t>326.8888888888889</w:t>
+              <w:t>360.22222222222223</w:t>
+            </w:r>
+          </w:p>
+        </w:tc>
+        <w:tc>
+          <w:tcPr>
+            <w:tcW w:w="2465" w:type="dxa"/>
+          </w:tcPr>
+          <w:p>
+            <w:r>
+              <w:t>299.0</w:t>
+            </w:r>
+          </w:p>
+        </w:tc>
+        <w:tc>
+          <w:tcPr>
+            <w:tcW w:w="2465" w:type="dxa"/>
+          </w:tcPr>
+          <w:p>
+            <w:r>
+              <w:t>400.3333333333333</w:t>
             </w:r>
           </w:p>
         </w:tc>
@@ -383,27 +383,27 @@
           </w:tcPr>
           <w:p>
             <w:r>
-              <w:t>268.0</w:t>
-            </w:r>
-          </w:p>
-        </w:tc>
-        <w:tc>
-          <w:tcPr>
-            <w:tcW w:w="2465" w:type="dxa"/>
-          </w:tcPr>
-          <w:p>
-            <w:r>
-              <w:t>288.3333333333333</w:t>
-            </w:r>
-          </w:p>
-        </w:tc>
-        <w:tc>
-          <w:tcPr>
-            <w:tcW w:w="2465" w:type="dxa"/>
-          </w:tcPr>
-          <w:p>
-            <w:r>
-              <w:t>322.1111111111111</w:t>
+              <w:t>316.44444444444446</w:t>
+            </w:r>
+          </w:p>
+        </w:tc>
+        <w:tc>
+          <w:tcPr>
+            <w:tcW w:w="2465" w:type="dxa"/>
+          </w:tcPr>
+          <w:p>
+            <w:r>
+              <w:t>377.0</w:t>
+            </w:r>
+          </w:p>
+        </w:tc>
+        <w:tc>
+          <w:tcPr>
+            <w:tcW w:w="2465" w:type="dxa"/>
+          </w:tcPr>
+          <w:p>
+            <w:r>
+              <w:t>354.55555555555554</w:t>
             </w:r>
           </w:p>
         </w:tc>
@@ -464,10 +464,7 @@
               </w:rPr>
             </w:pPr>
             <w:r>
-              <w:rPr>
-                <w:highlight w:val="yellow"/>
-              </w:rPr>
-              <w:t>404.8888888888889</w:t>
+              <w:t>422.44444444444446</w:t>
             </w:r>
           </w:p>
         </w:tc>
@@ -482,10 +479,7 @@
               </w:rPr>
             </w:pPr>
             <w:r>
-              <w:rPr>
-                <w:highlight w:val="yellow"/>
-              </w:rPr>
-              <w:t>473.3333333333333</w:t>
+              <w:t>440.22222222222223</w:t>
             </w:r>
           </w:p>
         </w:tc>
@@ -500,10 +494,7 @@
               </w:rPr>
             </w:pPr>
             <w:r>
-              <w:rPr>
-                <w:highlight w:val="yellow"/>
-              </w:rPr>
-              <w:t>440.6666666666667</w:t>
+              <w:t>511.44444444444446</w:t>
             </w:r>
           </w:p>
         </w:tc>

</xml_diff>

<commit_message>
Incorporated strats from Selfish Agent and documented code/performance of agents
Did not incorporate selfish strat 2 because it makes own agent's performance worse.
</commit_message>
<xml_diff>
--- a/Agent's stats.docx
+++ b/Agent's stats.docx
@@ -2,6 +2,11 @@
 <file path=word/document.xml><?xml version="1.0" encoding="utf-8"?>
 <w:document xmlns:wpc="http://schemas.microsoft.com/office/word/2010/wordprocessingCanvas" xmlns:cx="http://schemas.microsoft.com/office/drawing/2014/chartex" xmlns:cx1="http://schemas.microsoft.com/office/drawing/2015/9/8/chartex" xmlns:cx2="http://schemas.microsoft.com/office/drawing/2015/10/21/chartex" xmlns:cx3="http://schemas.microsoft.com/office/drawing/2016/5/9/chartex" xmlns:cx4="http://schemas.microsoft.com/office/drawing/2016/5/10/chartex" xmlns:cx5="http://schemas.microsoft.com/office/drawing/2016/5/11/chartex" xmlns:cx6="http://schemas.microsoft.com/office/drawing/2016/5/12/chartex" xmlns:cx7="http://schemas.microsoft.com/office/drawing/2016/5/13/chartex" xmlns:cx8="http://schemas.microsoft.com/office/drawing/2016/5/14/chartex" xmlns:mc="http://schemas.openxmlformats.org/markup-compatibility/2006" xmlns:aink="http://schemas.microsoft.com/office/drawing/2016/ink" xmlns:am3d="http://schemas.microsoft.com/office/drawing/2017/model3d" xmlns:o="urn:schemas-microsoft-com:office:office" xmlns:oel="http://schemas.microsoft.com/office/2019/extlst" xmlns:r="http://schemas.openxmlformats.org/officeDocument/2006/relationships" xmlns:m="http://schemas.openxmlformats.org/officeDocument/2006/math" xmlns:v="urn:schemas-microsoft-com:vml" xmlns:wp14="http://schemas.microsoft.com/office/word/2010/wordprocessingDrawing" xmlns:wp="http://schemas.openxmlformats.org/drawingml/2006/wordprocessingDrawing" xmlns:w10="urn:schemas-microsoft-com:office:word" xmlns:w="http://schemas.openxmlformats.org/wordprocessingml/2006/main" xmlns:w14="http://schemas.microsoft.com/office/word/2010/wordml" xmlns:w15="http://schemas.microsoft.com/office/word/2012/wordml" xmlns:w16cex="http://schemas.microsoft.com/office/word/2018/wordml/cex" xmlns:w16cid="http://schemas.microsoft.com/office/word/2016/wordml/cid" xmlns:w16="http://schemas.microsoft.com/office/word/2018/wordml" xmlns:w16du="http://schemas.microsoft.com/office/word/2023/wordml/word16du" xmlns:w16sdtdh="http://schemas.microsoft.com/office/word/2020/wordml/sdtdatahash" xmlns:w16se="http://schemas.microsoft.com/office/word/2015/wordml/symex" xmlns:wpg="http://schemas.microsoft.com/office/word/2010/wordprocessingGroup" xmlns:wpi="http://schemas.microsoft.com/office/word/2010/wordprocessingInk" xmlns:wne="http://schemas.microsoft.com/office/word/2006/wordml" xmlns:wps="http://schemas.microsoft.com/office/word/2010/wordprocessingShape" mc:Ignorable="w14 w15 w16se w16cid w16 w16cex w16sdtdh w16du wp14">
   <w:body>
+    <w:p>
+      <w:r>
+        <w:t>Scoring results of each separate strategy:</w:t>
+      </w:r>
+    </w:p>
     <w:tbl>
       <w:tblPr>
         <w:tblStyle w:val="TableGrid"/>
@@ -152,21 +157,7 @@
               <w:rPr>
                 <w:highlight w:val="yellow"/>
               </w:rPr>
-              <w:t xml:space="preserve">Both </w:t>
-            </w:r>
-            <w:proofErr w:type="spellStart"/>
-            <w:r>
-              <w:rPr>
-                <w:highlight w:val="yellow"/>
-              </w:rPr>
-              <w:t>strats</w:t>
-            </w:r>
-            <w:proofErr w:type="spellEnd"/>
-            <w:r>
-              <w:rPr>
-                <w:highlight w:val="yellow"/>
-              </w:rPr>
-              <w:t xml:space="preserve"> (selfish only)</w:t>
+              <w:t>Both strats (selfish only)</w:t>
             </w:r>
           </w:p>
         </w:tc>
@@ -431,19 +422,17 @@
               </w:rPr>
               <w:t xml:space="preserve"> </w:t>
             </w:r>
-            <w:proofErr w:type="spellStart"/>
-            <w:r>
-              <w:rPr>
-                <w:highlight w:val="yellow"/>
-              </w:rPr>
-              <w:t>strats</w:t>
-            </w:r>
-            <w:proofErr w:type="spellEnd"/>
-            <w:r>
-              <w:rPr>
-                <w:highlight w:val="yellow"/>
-              </w:rPr>
-              <w:t xml:space="preserve"> (Own + Selfish</w:t>
+            <w:r>
+              <w:rPr>
+                <w:highlight w:val="yellow"/>
+              </w:rPr>
+              <w:t xml:space="preserve">own </w:t>
+            </w:r>
+            <w:r>
+              <w:rPr>
+                <w:highlight w:val="yellow"/>
+              </w:rPr>
+              <w:t>strats (Own + Selfish</w:t>
             </w:r>
             <w:r>
               <w:rPr>
@@ -464,6 +453,9 @@
               </w:rPr>
             </w:pPr>
             <w:r>
+              <w:rPr>
+                <w:highlight w:val="yellow"/>
+              </w:rPr>
               <w:t>422.44444444444446</w:t>
             </w:r>
           </w:p>
@@ -479,6 +471,9 @@
               </w:rPr>
             </w:pPr>
             <w:r>
+              <w:rPr>
+                <w:highlight w:val="yellow"/>
+              </w:rPr>
               <w:t>440.22222222222223</w:t>
             </w:r>
           </w:p>
@@ -494,6 +489,9 @@
               </w:rPr>
             </w:pPr>
             <w:r>
+              <w:rPr>
+                <w:highlight w:val="yellow"/>
+              </w:rPr>
               <w:t>511.44444444444446</w:t>
             </w:r>
           </w:p>
@@ -504,25 +502,1042 @@
           <w:tcPr>
             <w:tcW w:w="2830" w:type="dxa"/>
           </w:tcPr>
+          <w:p>
+            <w:r>
+              <w:t>Selfish Strat 1 (Own + Selfish agents)</w:t>
+            </w:r>
+          </w:p>
+        </w:tc>
+        <w:tc>
+          <w:tcPr>
+            <w:tcW w:w="2465" w:type="dxa"/>
+          </w:tcPr>
+          <w:p>
+            <w:r>
+              <w:t>455.1111111111111</w:t>
+            </w:r>
+          </w:p>
+        </w:tc>
+        <w:tc>
+          <w:tcPr>
+            <w:tcW w:w="2465" w:type="dxa"/>
+          </w:tcPr>
+          <w:p>
+            <w:r>
+              <w:t>252.55555555555554</w:t>
+            </w:r>
+          </w:p>
+        </w:tc>
+        <w:tc>
+          <w:tcPr>
+            <w:tcW w:w="2465" w:type="dxa"/>
+          </w:tcPr>
+          <w:p>
+            <w:r>
+              <w:t>344.44444444444446</w:t>
+            </w:r>
+          </w:p>
+        </w:tc>
+      </w:tr>
+      <w:tr>
+        <w:tc>
+          <w:tcPr>
+            <w:tcW w:w="2830" w:type="dxa"/>
+          </w:tcPr>
+          <w:p>
+            <w:pPr>
+              <w:rPr>
+                <w:highlight w:val="yellow"/>
+              </w:rPr>
+            </w:pPr>
+            <w:r>
+              <w:rPr>
+                <w:highlight w:val="yellow"/>
+              </w:rPr>
+              <w:t>All</w:t>
+            </w:r>
+            <w:r>
+              <w:rPr>
+                <w:highlight w:val="yellow"/>
+              </w:rPr>
+              <w:t xml:space="preserve"> own + selfish</w:t>
+            </w:r>
+            <w:r>
+              <w:rPr>
+                <w:highlight w:val="yellow"/>
+              </w:rPr>
+              <w:t xml:space="preserve"> strats (Own + Selfish agents)</w:t>
+            </w:r>
+          </w:p>
+        </w:tc>
+        <w:tc>
+          <w:tcPr>
+            <w:tcW w:w="2465" w:type="dxa"/>
+          </w:tcPr>
+          <w:p>
+            <w:pPr>
+              <w:rPr>
+                <w:highlight w:val="yellow"/>
+              </w:rPr>
+            </w:pPr>
+            <w:r>
+              <w:rPr>
+                <w:highlight w:val="yellow"/>
+              </w:rPr>
+              <w:t>370.1111111111111</w:t>
+            </w:r>
+          </w:p>
+        </w:tc>
+        <w:tc>
+          <w:tcPr>
+            <w:tcW w:w="2465" w:type="dxa"/>
+          </w:tcPr>
+          <w:p>
+            <w:pPr>
+              <w:rPr>
+                <w:highlight w:val="yellow"/>
+              </w:rPr>
+            </w:pPr>
+            <w:r>
+              <w:rPr>
+                <w:highlight w:val="yellow"/>
+              </w:rPr>
+              <w:t>351.77777777777777</w:t>
+            </w:r>
+          </w:p>
+        </w:tc>
+        <w:tc>
+          <w:tcPr>
+            <w:tcW w:w="2465" w:type="dxa"/>
+          </w:tcPr>
+          <w:p>
+            <w:pPr>
+              <w:rPr>
+                <w:highlight w:val="yellow"/>
+              </w:rPr>
+            </w:pPr>
+            <w:r>
+              <w:rPr>
+                <w:highlight w:val="yellow"/>
+              </w:rPr>
+              <w:t>341.6666666666667</w:t>
+            </w:r>
+          </w:p>
+        </w:tc>
+      </w:tr>
+    </w:tbl>
+    <w:p/>
+    <w:p>
+      <w:r>
+        <w:br w:type="page"/>
+      </w:r>
+    </w:p>
+    <w:p>
+      <w:r>
+        <w:lastRenderedPageBreak/>
+        <w:t>Number of Coops found in each strategy</w:t>
+      </w:r>
+    </w:p>
+    <w:tbl>
+      <w:tblPr>
+        <w:tblStyle w:val="TableGrid"/>
+        <w:tblW w:w="0" w:type="auto"/>
+        <w:tblLayout w:type="fixed"/>
+        <w:tblLook w:val="04A0" w:firstRow="1" w:lastRow="0" w:firstColumn="1" w:lastColumn="0" w:noHBand="0" w:noVBand="1"/>
+      </w:tblPr>
+      <w:tblGrid>
+        <w:gridCol w:w="2830"/>
+        <w:gridCol w:w="2465"/>
+        <w:gridCol w:w="2465"/>
+      </w:tblGrid>
+      <w:tr>
+        <w:tc>
+          <w:tcPr>
+            <w:tcW w:w="2830" w:type="dxa"/>
+          </w:tcPr>
           <w:p/>
         </w:tc>
         <w:tc>
           <w:tcPr>
             <w:tcW w:w="2465" w:type="dxa"/>
           </w:tcPr>
+          <w:p>
+            <w:r>
+              <w:t>Own Agent</w:t>
+            </w:r>
+          </w:p>
+        </w:tc>
+        <w:tc>
+          <w:tcPr>
+            <w:tcW w:w="2465" w:type="dxa"/>
+          </w:tcPr>
+          <w:p>
+            <w:r>
+              <w:t>Selfish Agent</w:t>
+            </w:r>
+          </w:p>
+        </w:tc>
+      </w:tr>
+      <w:tr>
+        <w:tc>
+          <w:tcPr>
+            <w:tcW w:w="2830" w:type="dxa"/>
+          </w:tcPr>
+          <w:p>
+            <w:r>
+              <w:t>Strat 1 (selfish only)</w:t>
+            </w:r>
+          </w:p>
+        </w:tc>
+        <w:tc>
+          <w:tcPr>
+            <w:tcW w:w="2465" w:type="dxa"/>
+          </w:tcPr>
+          <w:p>
+            <w:r>
+              <w:t>1</w:t>
+            </w:r>
+          </w:p>
+        </w:tc>
+        <w:tc>
+          <w:tcPr>
+            <w:tcW w:w="2465" w:type="dxa"/>
+          </w:tcPr>
+          <w:p>
+            <w:r>
+              <w:t>32</w:t>
+            </w:r>
+          </w:p>
+        </w:tc>
+      </w:tr>
+      <w:tr>
+        <w:tc>
+          <w:tcPr>
+            <w:tcW w:w="2830" w:type="dxa"/>
+          </w:tcPr>
+          <w:p>
+            <w:r>
+              <w:t>Strat 2 (selfish only)</w:t>
+            </w:r>
+          </w:p>
+        </w:tc>
+        <w:tc>
+          <w:tcPr>
+            <w:tcW w:w="2465" w:type="dxa"/>
+          </w:tcPr>
+          <w:p>
+            <w:r>
+              <w:t>114</w:t>
+            </w:r>
+          </w:p>
+        </w:tc>
+        <w:tc>
+          <w:tcPr>
+            <w:tcW w:w="2465" w:type="dxa"/>
+          </w:tcPr>
+          <w:p>
+            <w:r>
+              <w:t>122</w:t>
+            </w:r>
+          </w:p>
+        </w:tc>
+      </w:tr>
+      <w:tr>
+        <w:tc>
+          <w:tcPr>
+            <w:tcW w:w="2830" w:type="dxa"/>
+          </w:tcPr>
+          <w:p>
+            <w:pPr>
+              <w:rPr>
+                <w:highlight w:val="yellow"/>
+              </w:rPr>
+            </w:pPr>
+            <w:r>
+              <w:rPr>
+                <w:highlight w:val="yellow"/>
+              </w:rPr>
+              <w:t>Both strats (selfish only)</w:t>
+            </w:r>
+          </w:p>
+        </w:tc>
+        <w:tc>
+          <w:tcPr>
+            <w:tcW w:w="2465" w:type="dxa"/>
+          </w:tcPr>
+          <w:p>
+            <w:pPr>
+              <w:rPr>
+                <w:highlight w:val="yellow"/>
+              </w:rPr>
+            </w:pPr>
+            <w:r>
+              <w:rPr>
+                <w:highlight w:val="yellow"/>
+              </w:rPr>
+              <w:t>130</w:t>
+            </w:r>
+          </w:p>
+        </w:tc>
+        <w:tc>
+          <w:tcPr>
+            <w:tcW w:w="2465" w:type="dxa"/>
+          </w:tcPr>
+          <w:p>
+            <w:pPr>
+              <w:rPr>
+                <w:highlight w:val="yellow"/>
+              </w:rPr>
+            </w:pPr>
+            <w:r>
+              <w:rPr>
+                <w:highlight w:val="yellow"/>
+              </w:rPr>
+              <w:t>210</w:t>
+            </w:r>
+          </w:p>
+        </w:tc>
+      </w:tr>
+      <w:tr>
+        <w:tc>
+          <w:tcPr>
+            <w:tcW w:w="2830" w:type="dxa"/>
+          </w:tcPr>
+          <w:p>
+            <w:r>
+              <w:t>Strat 1 (Own + Selfish)</w:t>
+            </w:r>
+          </w:p>
+        </w:tc>
+        <w:tc>
+          <w:tcPr>
+            <w:tcW w:w="2465" w:type="dxa"/>
+          </w:tcPr>
+          <w:p>
+            <w:r>
+              <w:t>2</w:t>
+            </w:r>
+          </w:p>
+        </w:tc>
+        <w:tc>
+          <w:tcPr>
+            <w:tcW w:w="2465" w:type="dxa"/>
+          </w:tcPr>
+          <w:p>
+            <w:r>
+              <w:t>140</w:t>
+            </w:r>
+          </w:p>
+        </w:tc>
+      </w:tr>
+      <w:tr>
+        <w:tc>
+          <w:tcPr>
+            <w:tcW w:w="2830" w:type="dxa"/>
+          </w:tcPr>
+          <w:p>
+            <w:r>
+              <w:t>Strat 2 (Own + Selfish)</w:t>
+            </w:r>
+          </w:p>
+        </w:tc>
+        <w:tc>
+          <w:tcPr>
+            <w:tcW w:w="2465" w:type="dxa"/>
+          </w:tcPr>
+          <w:p>
+            <w:r>
+              <w:t>663</w:t>
+            </w:r>
+          </w:p>
+        </w:tc>
+        <w:tc>
+          <w:tcPr>
+            <w:tcW w:w="2465" w:type="dxa"/>
+          </w:tcPr>
+          <w:p>
+            <w:r>
+              <w:t>87</w:t>
+            </w:r>
+          </w:p>
+        </w:tc>
+      </w:tr>
+      <w:tr>
+        <w:tc>
+          <w:tcPr>
+            <w:tcW w:w="2830" w:type="dxa"/>
+          </w:tcPr>
+          <w:p>
+            <w:r>
+              <w:t>Strat 3 (Own + Selfish)</w:t>
+            </w:r>
+          </w:p>
+        </w:tc>
+        <w:tc>
+          <w:tcPr>
+            <w:tcW w:w="2465" w:type="dxa"/>
+          </w:tcPr>
+          <w:p>
+            <w:r>
+              <w:t>409</w:t>
+            </w:r>
+          </w:p>
+        </w:tc>
+        <w:tc>
+          <w:tcPr>
+            <w:tcW w:w="2465" w:type="dxa"/>
+          </w:tcPr>
+          <w:p>
+            <w:r>
+              <w:t>161</w:t>
+            </w:r>
+          </w:p>
+        </w:tc>
+      </w:tr>
+      <w:tr>
+        <w:tc>
+          <w:tcPr>
+            <w:tcW w:w="2830" w:type="dxa"/>
+          </w:tcPr>
+          <w:p>
+            <w:r>
+              <w:t>Strat 4 (Own + Selfish)</w:t>
+            </w:r>
+          </w:p>
+        </w:tc>
+        <w:tc>
+          <w:tcPr>
+            <w:tcW w:w="2465" w:type="dxa"/>
+          </w:tcPr>
+          <w:p>
+            <w:r>
+              <w:t>729</w:t>
+            </w:r>
+          </w:p>
+        </w:tc>
+        <w:tc>
+          <w:tcPr>
+            <w:tcW w:w="2465" w:type="dxa"/>
+          </w:tcPr>
+          <w:p>
+            <w:r>
+              <w:t>117</w:t>
+            </w:r>
+          </w:p>
+        </w:tc>
+      </w:tr>
+      <w:tr>
+        <w:tc>
+          <w:tcPr>
+            <w:tcW w:w="2830" w:type="dxa"/>
+          </w:tcPr>
+          <w:p>
+            <w:pPr>
+              <w:rPr>
+                <w:highlight w:val="yellow"/>
+              </w:rPr>
+            </w:pPr>
+            <w:r>
+              <w:rPr>
+                <w:highlight w:val="yellow"/>
+              </w:rPr>
+              <w:t xml:space="preserve">All </w:t>
+            </w:r>
+            <w:r>
+              <w:rPr>
+                <w:highlight w:val="yellow"/>
+              </w:rPr>
+              <w:t xml:space="preserve">own </w:t>
+            </w:r>
+            <w:r>
+              <w:rPr>
+                <w:highlight w:val="yellow"/>
+              </w:rPr>
+              <w:t>strats (Own + Selfish)</w:t>
+            </w:r>
+          </w:p>
+        </w:tc>
+        <w:tc>
+          <w:tcPr>
+            <w:tcW w:w="2465" w:type="dxa"/>
+          </w:tcPr>
+          <w:p>
+            <w:pPr>
+              <w:rPr>
+                <w:highlight w:val="yellow"/>
+              </w:rPr>
+            </w:pPr>
+            <w:r>
+              <w:rPr>
+                <w:highlight w:val="yellow"/>
+              </w:rPr>
+              <w:t>667</w:t>
+            </w:r>
+          </w:p>
+        </w:tc>
+        <w:tc>
+          <w:tcPr>
+            <w:tcW w:w="2465" w:type="dxa"/>
+          </w:tcPr>
+          <w:p>
+            <w:pPr>
+              <w:rPr>
+                <w:highlight w:val="yellow"/>
+              </w:rPr>
+            </w:pPr>
+            <w:r>
+              <w:rPr>
+                <w:highlight w:val="yellow"/>
+              </w:rPr>
+              <w:t>84</w:t>
+            </w:r>
+          </w:p>
+        </w:tc>
+      </w:tr>
+      <w:tr>
+        <w:tc>
+          <w:tcPr>
+            <w:tcW w:w="2830" w:type="dxa"/>
+          </w:tcPr>
+          <w:p>
+            <w:r>
+              <w:t>Selfish Strat 1 (Own + Selfish agents)</w:t>
+            </w:r>
+          </w:p>
+        </w:tc>
+        <w:tc>
+          <w:tcPr>
+            <w:tcW w:w="2465" w:type="dxa"/>
+          </w:tcPr>
+          <w:p>
+            <w:r>
+              <w:t>275</w:t>
+            </w:r>
+          </w:p>
+        </w:tc>
+        <w:tc>
+          <w:tcPr>
+            <w:tcW w:w="2465" w:type="dxa"/>
+          </w:tcPr>
+          <w:p>
+            <w:r>
+              <w:t>172</w:t>
+            </w:r>
+          </w:p>
+        </w:tc>
+      </w:tr>
+      <w:tr>
+        <w:tc>
+          <w:tcPr>
+            <w:tcW w:w="2830" w:type="dxa"/>
+          </w:tcPr>
+          <w:p>
+            <w:pPr>
+              <w:rPr>
+                <w:highlight w:val="yellow"/>
+              </w:rPr>
+            </w:pPr>
+            <w:r>
+              <w:rPr>
+                <w:highlight w:val="yellow"/>
+              </w:rPr>
+              <w:t>All own + selfish strats (Own + Selfish agents)</w:t>
+            </w:r>
+          </w:p>
+        </w:tc>
+        <w:tc>
+          <w:tcPr>
+            <w:tcW w:w="2465" w:type="dxa"/>
+          </w:tcPr>
+          <w:p>
+            <w:pPr>
+              <w:rPr>
+                <w:highlight w:val="yellow"/>
+              </w:rPr>
+            </w:pPr>
+            <w:r>
+              <w:rPr>
+                <w:highlight w:val="yellow"/>
+              </w:rPr>
+              <w:t>289</w:t>
+            </w:r>
+          </w:p>
+        </w:tc>
+        <w:tc>
+          <w:tcPr>
+            <w:tcW w:w="2465" w:type="dxa"/>
+          </w:tcPr>
+          <w:p>
+            <w:pPr>
+              <w:rPr>
+                <w:highlight w:val="yellow"/>
+              </w:rPr>
+            </w:pPr>
+            <w:r>
+              <w:rPr>
+                <w:highlight w:val="yellow"/>
+              </w:rPr>
+              <w:t>123</w:t>
+            </w:r>
+          </w:p>
+        </w:tc>
+      </w:tr>
+    </w:tbl>
+    <w:p/>
+    <w:p>
+      <w:r>
+        <w:t xml:space="preserve">Number of </w:t>
+      </w:r>
+      <w:r>
+        <w:t>Defect</w:t>
+      </w:r>
+      <w:r>
+        <w:t xml:space="preserve"> found in each strategy</w:t>
+      </w:r>
+    </w:p>
+    <w:tbl>
+      <w:tblPr>
+        <w:tblStyle w:val="TableGrid"/>
+        <w:tblW w:w="0" w:type="auto"/>
+        <w:tblLayout w:type="fixed"/>
+        <w:tblLook w:val="04A0" w:firstRow="1" w:lastRow="0" w:firstColumn="1" w:lastColumn="0" w:noHBand="0" w:noVBand="1"/>
+      </w:tblPr>
+      <w:tblGrid>
+        <w:gridCol w:w="2830"/>
+        <w:gridCol w:w="2465"/>
+        <w:gridCol w:w="2465"/>
+      </w:tblGrid>
+      <w:tr>
+        <w:tc>
+          <w:tcPr>
+            <w:tcW w:w="2830" w:type="dxa"/>
+          </w:tcPr>
           <w:p/>
         </w:tc>
         <w:tc>
           <w:tcPr>
             <w:tcW w:w="2465" w:type="dxa"/>
           </w:tcPr>
-          <w:p/>
-        </w:tc>
-        <w:tc>
-          <w:tcPr>
-            <w:tcW w:w="2465" w:type="dxa"/>
-          </w:tcPr>
-          <w:p/>
+          <w:p>
+            <w:r>
+              <w:t>Own Agent</w:t>
+            </w:r>
+          </w:p>
+        </w:tc>
+        <w:tc>
+          <w:tcPr>
+            <w:tcW w:w="2465" w:type="dxa"/>
+          </w:tcPr>
+          <w:p>
+            <w:r>
+              <w:t>Selfish Agent</w:t>
+            </w:r>
+          </w:p>
+        </w:tc>
+      </w:tr>
+      <w:tr>
+        <w:tc>
+          <w:tcPr>
+            <w:tcW w:w="2830" w:type="dxa"/>
+          </w:tcPr>
+          <w:p>
+            <w:r>
+              <w:t>Strat 1 (selfish only)</w:t>
+            </w:r>
+          </w:p>
+        </w:tc>
+        <w:tc>
+          <w:tcPr>
+            <w:tcW w:w="2465" w:type="dxa"/>
+          </w:tcPr>
+          <w:p>
+            <w:r>
+              <w:t>893</w:t>
+            </w:r>
+          </w:p>
+        </w:tc>
+        <w:tc>
+          <w:tcPr>
+            <w:tcW w:w="2465" w:type="dxa"/>
+          </w:tcPr>
+          <w:p>
+            <w:r>
+              <w:t>978</w:t>
+            </w:r>
+          </w:p>
+        </w:tc>
+      </w:tr>
+      <w:tr>
+        <w:tc>
+          <w:tcPr>
+            <w:tcW w:w="2830" w:type="dxa"/>
+          </w:tcPr>
+          <w:p>
+            <w:r>
+              <w:t>Strat 2 (selfish only)</w:t>
+            </w:r>
+          </w:p>
+        </w:tc>
+        <w:tc>
+          <w:tcPr>
+            <w:tcW w:w="2465" w:type="dxa"/>
+          </w:tcPr>
+          <w:p>
+            <w:r>
+              <w:t>787</w:t>
+            </w:r>
+          </w:p>
+        </w:tc>
+        <w:tc>
+          <w:tcPr>
+            <w:tcW w:w="2465" w:type="dxa"/>
+          </w:tcPr>
+          <w:p>
+            <w:r>
+              <w:t>888</w:t>
+            </w:r>
+          </w:p>
+        </w:tc>
+      </w:tr>
+      <w:tr>
+        <w:tc>
+          <w:tcPr>
+            <w:tcW w:w="2830" w:type="dxa"/>
+          </w:tcPr>
+          <w:p>
+            <w:pPr>
+              <w:rPr>
+                <w:highlight w:val="yellow"/>
+              </w:rPr>
+            </w:pPr>
+            <w:r>
+              <w:rPr>
+                <w:highlight w:val="yellow"/>
+              </w:rPr>
+              <w:t>Both strats (selfish only)</w:t>
+            </w:r>
+          </w:p>
+        </w:tc>
+        <w:tc>
+          <w:tcPr>
+            <w:tcW w:w="2465" w:type="dxa"/>
+          </w:tcPr>
+          <w:p>
+            <w:pPr>
+              <w:rPr>
+                <w:highlight w:val="yellow"/>
+              </w:rPr>
+            </w:pPr>
+            <w:r>
+              <w:rPr>
+                <w:highlight w:val="yellow"/>
+              </w:rPr>
+              <w:t>780</w:t>
+            </w:r>
+          </w:p>
+        </w:tc>
+        <w:tc>
+          <w:tcPr>
+            <w:tcW w:w="2465" w:type="dxa"/>
+          </w:tcPr>
+          <w:p>
+            <w:pPr>
+              <w:rPr>
+                <w:highlight w:val="yellow"/>
+              </w:rPr>
+            </w:pPr>
+            <w:r>
+              <w:rPr>
+                <w:highlight w:val="yellow"/>
+              </w:rPr>
+              <w:t>800</w:t>
+            </w:r>
+          </w:p>
+        </w:tc>
+      </w:tr>
+      <w:tr>
+        <w:tc>
+          <w:tcPr>
+            <w:tcW w:w="2830" w:type="dxa"/>
+          </w:tcPr>
+          <w:p>
+            <w:r>
+              <w:t>Strat 1 (Own + Selfish)</w:t>
+            </w:r>
+          </w:p>
+        </w:tc>
+        <w:tc>
+          <w:tcPr>
+            <w:tcW w:w="2465" w:type="dxa"/>
+          </w:tcPr>
+          <w:p>
+            <w:r>
+              <w:t>996</w:t>
+            </w:r>
+          </w:p>
+        </w:tc>
+        <w:tc>
+          <w:tcPr>
+            <w:tcW w:w="2465" w:type="dxa"/>
+          </w:tcPr>
+          <w:p>
+            <w:r>
+              <w:t>873</w:t>
+            </w:r>
+          </w:p>
+        </w:tc>
+      </w:tr>
+      <w:tr>
+        <w:tc>
+          <w:tcPr>
+            <w:tcW w:w="2830" w:type="dxa"/>
+          </w:tcPr>
+          <w:p>
+            <w:r>
+              <w:t>Strat 2 (Own + Selfish)</w:t>
+            </w:r>
+          </w:p>
+        </w:tc>
+        <w:tc>
+          <w:tcPr>
+            <w:tcW w:w="2465" w:type="dxa"/>
+          </w:tcPr>
+          <w:p>
+            <w:r>
+              <w:t>336</w:t>
+            </w:r>
+          </w:p>
+        </w:tc>
+        <w:tc>
+          <w:tcPr>
+            <w:tcW w:w="2465" w:type="dxa"/>
+          </w:tcPr>
+          <w:p>
+            <w:r>
+              <w:t>925</w:t>
+            </w:r>
+          </w:p>
+        </w:tc>
+      </w:tr>
+      <w:tr>
+        <w:tc>
+          <w:tcPr>
+            <w:tcW w:w="2830" w:type="dxa"/>
+          </w:tcPr>
+          <w:p>
+            <w:r>
+              <w:t>Strat 3 (Own + Selfish)</w:t>
+            </w:r>
+          </w:p>
+        </w:tc>
+        <w:tc>
+          <w:tcPr>
+            <w:tcW w:w="2465" w:type="dxa"/>
+          </w:tcPr>
+          <w:p>
+            <w:r>
+              <w:t>589</w:t>
+            </w:r>
+          </w:p>
+        </w:tc>
+        <w:tc>
+          <w:tcPr>
+            <w:tcW w:w="2465" w:type="dxa"/>
+          </w:tcPr>
+          <w:p>
+            <w:r>
+              <w:t>849</w:t>
+            </w:r>
+          </w:p>
+        </w:tc>
+      </w:tr>
+      <w:tr>
+        <w:tc>
+          <w:tcPr>
+            <w:tcW w:w="2830" w:type="dxa"/>
+          </w:tcPr>
+          <w:p>
+            <w:r>
+              <w:t>Strat 4 (Own + Selfish)</w:t>
+            </w:r>
+          </w:p>
+        </w:tc>
+        <w:tc>
+          <w:tcPr>
+            <w:tcW w:w="2465" w:type="dxa"/>
+          </w:tcPr>
+          <w:p>
+            <w:r>
+              <w:t>269</w:t>
+            </w:r>
+          </w:p>
+        </w:tc>
+        <w:tc>
+          <w:tcPr>
+            <w:tcW w:w="2465" w:type="dxa"/>
+          </w:tcPr>
+          <w:p>
+            <w:r>
+              <w:t>893</w:t>
+            </w:r>
+          </w:p>
+        </w:tc>
+      </w:tr>
+      <w:tr>
+        <w:tc>
+          <w:tcPr>
+            <w:tcW w:w="2830" w:type="dxa"/>
+          </w:tcPr>
+          <w:p>
+            <w:pPr>
+              <w:rPr>
+                <w:highlight w:val="yellow"/>
+              </w:rPr>
+            </w:pPr>
+            <w:r>
+              <w:rPr>
+                <w:highlight w:val="yellow"/>
+              </w:rPr>
+              <w:t xml:space="preserve">All </w:t>
+            </w:r>
+            <w:r>
+              <w:rPr>
+                <w:highlight w:val="yellow"/>
+              </w:rPr>
+              <w:t xml:space="preserve">own </w:t>
+            </w:r>
+            <w:r>
+              <w:rPr>
+                <w:highlight w:val="yellow"/>
+              </w:rPr>
+              <w:t>strats (Own + Selfish)</w:t>
+            </w:r>
+          </w:p>
+        </w:tc>
+        <w:tc>
+          <w:tcPr>
+            <w:tcW w:w="2465" w:type="dxa"/>
+          </w:tcPr>
+          <w:p>
+            <w:pPr>
+              <w:rPr>
+                <w:highlight w:val="yellow"/>
+              </w:rPr>
+            </w:pPr>
+            <w:r>
+              <w:rPr>
+                <w:highlight w:val="yellow"/>
+              </w:rPr>
+              <w:t>329</w:t>
+            </w:r>
+          </w:p>
+        </w:tc>
+        <w:tc>
+          <w:tcPr>
+            <w:tcW w:w="2465" w:type="dxa"/>
+          </w:tcPr>
+          <w:p>
+            <w:pPr>
+              <w:rPr>
+                <w:highlight w:val="yellow"/>
+              </w:rPr>
+            </w:pPr>
+            <w:r>
+              <w:rPr>
+                <w:highlight w:val="yellow"/>
+              </w:rPr>
+              <w:t>929</w:t>
+            </w:r>
+          </w:p>
+        </w:tc>
+      </w:tr>
+      <w:tr>
+        <w:tc>
+          <w:tcPr>
+            <w:tcW w:w="2830" w:type="dxa"/>
+          </w:tcPr>
+          <w:p>
+            <w:r>
+              <w:t>Selfish Strat 1 (Own + Selfish agents)</w:t>
+            </w:r>
+          </w:p>
+        </w:tc>
+        <w:tc>
+          <w:tcPr>
+            <w:tcW w:w="2465" w:type="dxa"/>
+          </w:tcPr>
+          <w:p>
+            <w:r>
+              <w:t>724</w:t>
+            </w:r>
+          </w:p>
+        </w:tc>
+        <w:tc>
+          <w:tcPr>
+            <w:tcW w:w="2465" w:type="dxa"/>
+          </w:tcPr>
+          <w:p>
+            <w:r>
+              <w:t>839</w:t>
+            </w:r>
+          </w:p>
+        </w:tc>
+      </w:tr>
+      <w:tr>
+        <w:tc>
+          <w:tcPr>
+            <w:tcW w:w="2830" w:type="dxa"/>
+          </w:tcPr>
+          <w:p>
+            <w:pPr>
+              <w:rPr>
+                <w:highlight w:val="yellow"/>
+              </w:rPr>
+            </w:pPr>
+            <w:r>
+              <w:rPr>
+                <w:highlight w:val="yellow"/>
+              </w:rPr>
+              <w:lastRenderedPageBreak/>
+              <w:t>All own + selfish strats (Own + Selfish agents)</w:t>
+            </w:r>
+          </w:p>
+        </w:tc>
+        <w:tc>
+          <w:tcPr>
+            <w:tcW w:w="2465" w:type="dxa"/>
+          </w:tcPr>
+          <w:p>
+            <w:pPr>
+              <w:rPr>
+                <w:highlight w:val="yellow"/>
+              </w:rPr>
+            </w:pPr>
+            <w:r>
+              <w:rPr>
+                <w:highlight w:val="yellow"/>
+              </w:rPr>
+              <w:t>709</w:t>
+            </w:r>
+          </w:p>
+        </w:tc>
+        <w:tc>
+          <w:tcPr>
+            <w:tcW w:w="2465" w:type="dxa"/>
+          </w:tcPr>
+          <w:p>
+            <w:pPr>
+              <w:rPr>
+                <w:highlight w:val="yellow"/>
+              </w:rPr>
+            </w:pPr>
+            <w:r>
+              <w:rPr>
+                <w:highlight w:val="yellow"/>
+              </w:rPr>
+              <w:t>889</w:t>
+            </w:r>
+          </w:p>
         </w:tc>
       </w:tr>
     </w:tbl>

</xml_diff>

<commit_message>
Implemented handshaking logic with ECC; Incorporated selfish strat 2 in case when opponents are enemies; documented the entire strategy's performance
</commit_message>
<xml_diff>
--- a/Agent's stats.docx
+++ b/Agent's stats.docx
@@ -661,8 +661,107 @@
           </w:p>
         </w:tc>
       </w:tr>
+      <w:tr>
+        <w:tc>
+          <w:tcPr>
+            <w:tcW w:w="2830" w:type="dxa"/>
+          </w:tcPr>
+          <w:p>
+            <w:pPr>
+              <w:rPr>
+                <w:highlight w:val="cyan"/>
+              </w:rPr>
+            </w:pPr>
+            <w:r>
+              <w:rPr>
+                <w:highlight w:val="cyan"/>
+              </w:rPr>
+              <w:t xml:space="preserve">All, with </w:t>
+            </w:r>
+          </w:p>
+          <w:p>
+            <w:pPr>
+              <w:rPr>
+                <w:highlight w:val="cyan"/>
+              </w:rPr>
+            </w:pPr>
+            <w:r>
+              <w:rPr>
+                <w:highlight w:val="cyan"/>
+              </w:rPr>
+              <w:t>Selfish Strat 2 with ECC</w:t>
+            </w:r>
+          </w:p>
+          <w:p>
+            <w:pPr>
+              <w:rPr>
+                <w:highlight w:val="cyan"/>
+              </w:rPr>
+            </w:pPr>
+            <w:r>
+              <w:rPr>
+                <w:highlight w:val="cyan"/>
+              </w:rPr>
+              <w:t>(Own + Selfish)</w:t>
+            </w:r>
+          </w:p>
+        </w:tc>
+        <w:tc>
+          <w:tcPr>
+            <w:tcW w:w="2465" w:type="dxa"/>
+          </w:tcPr>
+          <w:p>
+            <w:pPr>
+              <w:rPr>
+                <w:highlight w:val="cyan"/>
+              </w:rPr>
+            </w:pPr>
+            <w:r>
+              <w:rPr>
+                <w:highlight w:val="cyan"/>
+              </w:rPr>
+              <w:t>448.8888888888889</w:t>
+            </w:r>
+          </w:p>
+        </w:tc>
+        <w:tc>
+          <w:tcPr>
+            <w:tcW w:w="2465" w:type="dxa"/>
+          </w:tcPr>
+          <w:p>
+            <w:pPr>
+              <w:rPr>
+                <w:highlight w:val="cyan"/>
+              </w:rPr>
+            </w:pPr>
+            <w:r>
+              <w:rPr>
+                <w:highlight w:val="cyan"/>
+              </w:rPr>
+              <w:t>413.1111111111111</w:t>
+            </w:r>
+          </w:p>
+        </w:tc>
+        <w:tc>
+          <w:tcPr>
+            <w:tcW w:w="2465" w:type="dxa"/>
+          </w:tcPr>
+          <w:p>
+            <w:pPr>
+              <w:rPr>
+                <w:highlight w:val="cyan"/>
+              </w:rPr>
+            </w:pPr>
+            <w:r>
+              <w:rPr>
+                <w:highlight w:val="cyan"/>
+              </w:rPr>
+              <w:t>421.22222222222223</w:t>
+            </w:r>
+          </w:p>
+        </w:tc>
+      </w:tr>
     </w:tbl>
-    <w:p/>
     <w:p>
       <w:r>
         <w:br w:type="page"/>
@@ -1150,6 +1249,48 @@
                 <w:highlight w:val="yellow"/>
               </w:rPr>
               <w:t>123</w:t>
+            </w:r>
+          </w:p>
+        </w:tc>
+      </w:tr>
+      <w:tr>
+        <w:tc>
+          <w:tcPr>
+            <w:tcW w:w="2830" w:type="dxa"/>
+          </w:tcPr>
+          <w:p>
+            <w:r>
+              <w:t xml:space="preserve">All, with </w:t>
+            </w:r>
+          </w:p>
+          <w:p>
+            <w:r>
+              <w:t>Selfish Strat 2 with ECC</w:t>
+            </w:r>
+          </w:p>
+          <w:p>
+            <w:r>
+              <w:t>(Own + Selfish)</w:t>
+            </w:r>
+          </w:p>
+        </w:tc>
+        <w:tc>
+          <w:tcPr>
+            <w:tcW w:w="2465" w:type="dxa"/>
+          </w:tcPr>
+          <w:p>
+            <w:r>
+              <w:t>44</w:t>
+            </w:r>
+          </w:p>
+        </w:tc>
+        <w:tc>
+          <w:tcPr>
+            <w:tcW w:w="2465" w:type="dxa"/>
+          </w:tcPr>
+          <w:p>
+            <w:r>
+              <w:t>92</w:t>
             </w:r>
           </w:p>
         </w:tc>
@@ -1643,6 +1784,51 @@
                 <w:highlight w:val="yellow"/>
               </w:rPr>
               <w:t>889</w:t>
+            </w:r>
+          </w:p>
+        </w:tc>
+      </w:tr>
+      <w:tr>
+        <w:tc>
+          <w:tcPr>
+            <w:tcW w:w="2830" w:type="dxa"/>
+          </w:tcPr>
+          <w:p>
+            <w:r>
+              <w:t xml:space="preserve">All, with </w:t>
+            </w:r>
+          </w:p>
+          <w:p>
+            <w:r>
+              <w:t>Selfish Strat 2 with ECC</w:t>
+            </w:r>
+          </w:p>
+          <w:p>
+            <w:r>
+              <w:t>(Own + Selfish)</w:t>
+            </w:r>
+          </w:p>
+        </w:tc>
+        <w:tc>
+          <w:tcPr>
+            <w:tcW w:w="2465" w:type="dxa"/>
+          </w:tcPr>
+          <w:p>
+            <w:r>
+              <w:t>6</w:t>
+            </w:r>
+            <w:r>
+              <w:t>9</w:t>
+            </w:r>
+          </w:p>
+        </w:tc>
+        <w:tc>
+          <w:tcPr>
+            <w:tcW w:w="2465" w:type="dxa"/>
+          </w:tcPr>
+          <w:p>
+            <w:r>
+              <w:t>808</w:t>
             </w:r>
           </w:p>
         </w:tc>

</xml_diff>